<commit_message>
More Design Documentation Updates
</commit_message>
<xml_diff>
--- a/Planning and Design/Design Reports/Milestone 3/CST-247 Milestone 3 design report.docx
+++ b/Planning and Design/Design Reports/Milestone 3/CST-247 Milestone 3 design report.docx
@@ -112,7 +112,7 @@
               <w:rPr>
                 <w:iCs/>
               </w:rPr>
-              <w:t>2</w:t>
+              <w:t>3</w:t>
             </w:r>
             <w:r>
               <w:rPr>
@@ -163,13 +163,13 @@
               <w:rPr>
                 <w:iCs/>
               </w:rPr>
-              <w:t>1/1</w:t>
+              <w:t>1/</w:t>
             </w:r>
             <w:r>
               <w:rPr>
                 <w:iCs/>
               </w:rPr>
-              <w:t>6</w:t>
+              <w:t>24</w:t>
             </w:r>
             <w:r>
               <w:rPr>
@@ -214,7 +214,7 @@
               <w:rPr>
                 <w:iCs/>
               </w:rPr>
-              <w:t>2</w:t>
+              <w:t>3</w:t>
             </w:r>
             <w:r>
               <w:rPr>
@@ -509,13 +509,10 @@
                 </w:tcPr>
                 <w:p>
                   <w:r>
-                    <w:t>Setup the database so that we can save data.</w:t>
+                    <w:t xml:space="preserve">Setup the </w:t>
                   </w:r>
                   <w:r>
-                    <w:t xml:space="preserve"> So that w</w:t>
-                  </w:r>
-                  <w:r>
-                    <w:t>e can meet requirements of other stories and tasks</w:t>
+                    <w:t>game controller for the game.</w:t>
                   </w:r>
                 </w:p>
               </w:tc>
@@ -560,13 +557,52 @@
                 </w:tcPr>
                 <w:p>
                   <w:r>
-                    <w:t>Create login and registration controllers.</w:t>
+                    <w:t>Create Game views</w:t>
+                  </w:r>
+                </w:p>
+              </w:tc>
+              <w:tc>
+                <w:tcPr>
+                  <w:tcW w:w="2610" w:type="dxa"/>
+                </w:tcPr>
+                <w:p>
+                  <w:r>
+                    <w:t>Richard</w:t>
+                  </w:r>
+                </w:p>
+              </w:tc>
+              <w:tc>
+                <w:tcPr>
+                  <w:tcW w:w="1260" w:type="dxa"/>
+                </w:tcPr>
+                <w:p>
+                  <w:r>
+                    <w:t>2</w:t>
                   </w:r>
                   <w:r>
-                    <w:t xml:space="preserve"> So that </w:t>
+                    <w:t>.0</w:t>
                   </w:r>
+                </w:p>
+              </w:tc>
+              <w:tc>
+                <w:tcPr>
+                  <w:tcW w:w="1350" w:type="dxa"/>
+                </w:tcPr>
+                <w:p>
                   <w:r>
-                    <w:t>we can have ability to have functionality to allow for FR-2 User story.</w:t>
+                    <w:t>0</w:t>
+                  </w:r>
+                </w:p>
+              </w:tc>
+            </w:tr>
+            <w:tr>
+              <w:tc>
+                <w:tcPr>
+                  <w:tcW w:w="6835" w:type="dxa"/>
+                </w:tcPr>
+                <w:p>
+                  <w:r>
+                    <w:t>Create Game Service using code from previous assignment</w:t>
                   </w:r>
                 </w:p>
               </w:tc>
@@ -611,19 +647,7 @@
                 </w:tcPr>
                 <w:p>
                   <w:r>
-                    <w:t>Create models for user and registration.</w:t>
-                  </w:r>
-                  <w:r>
-                    <w:t xml:space="preserve"> </w:t>
-                  </w:r>
-                  <w:r>
-                    <w:t>So that when a user registers the</w:t>
-                  </w:r>
-                  <w:r>
-                    <w:t>i</w:t>
-                  </w:r>
-                  <w:r>
-                    <w:t>r user data is stored in the database and when logging in it will validate against the database.</w:t>
+                    <w:t>Create Login authentication.</w:t>
                   </w:r>
                 </w:p>
               </w:tc>
@@ -633,7 +657,7 @@
                 </w:tcPr>
                 <w:p>
                   <w:r>
-                    <w:t>Shawn</w:t>
+                    <w:t>Richard</w:t>
                   </w:r>
                 </w:p>
               </w:tc>
@@ -667,107 +691,6 @@
                   <w:tcW w:w="6835" w:type="dxa"/>
                 </w:tcPr>
                 <w:p>
-                  <w:r>
-                    <w:t>Create views that are consumed by controllers.</w:t>
-                  </w:r>
-                  <w:r>
-                    <w:t xml:space="preserve"> </w:t>
-                  </w:r>
-                  <w:r>
-                    <w:t>So that our users can interact with the site to create users and login.</w:t>
-                  </w:r>
-                </w:p>
-              </w:tc>
-              <w:tc>
-                <w:tcPr>
-                  <w:tcW w:w="2610" w:type="dxa"/>
-                </w:tcPr>
-                <w:p>
-                  <w:r>
-                    <w:t>Richard</w:t>
-                  </w:r>
-                </w:p>
-              </w:tc>
-              <w:tc>
-                <w:tcPr>
-                  <w:tcW w:w="1260" w:type="dxa"/>
-                </w:tcPr>
-                <w:p>
-                  <w:r>
-                    <w:t>2.0</w:t>
-                  </w:r>
-                </w:p>
-              </w:tc>
-              <w:tc>
-                <w:tcPr>
-                  <w:tcW w:w="1350" w:type="dxa"/>
-                </w:tcPr>
-                <w:p>
-                  <w:r>
-                    <w:t>0</w:t>
-                  </w:r>
-                </w:p>
-              </w:tc>
-            </w:tr>
-            <w:tr>
-              <w:tc>
-                <w:tcPr>
-                  <w:tcW w:w="6835" w:type="dxa"/>
-                </w:tcPr>
-                <w:p>
-                  <w:r>
-                    <w:t>Ensure controllers and views validate data.</w:t>
-                  </w:r>
-                  <w:r>
-                    <w:t xml:space="preserve"> </w:t>
-                  </w:r>
-                  <w:r>
-                    <w:t>So that we can ensure data integrity.</w:t>
-                  </w:r>
-                </w:p>
-              </w:tc>
-              <w:tc>
-                <w:tcPr>
-                  <w:tcW w:w="2610" w:type="dxa"/>
-                </w:tcPr>
-                <w:p>
-                  <w:r>
-                    <w:t>Richard</w:t>
-                  </w:r>
-                </w:p>
-              </w:tc>
-              <w:tc>
-                <w:tcPr>
-                  <w:tcW w:w="1260" w:type="dxa"/>
-                </w:tcPr>
-                <w:p>
-                  <w:r>
-                    <w:t>0.25</w:t>
-                  </w:r>
-                </w:p>
-              </w:tc>
-              <w:tc>
-                <w:tcPr>
-                  <w:tcW w:w="1350" w:type="dxa"/>
-                </w:tcPr>
-                <w:p>
-                  <w:r>
-                    <w:t>0</w:t>
-                  </w:r>
-                </w:p>
-              </w:tc>
-            </w:tr>
-            <w:tr>
-              <w:tc>
-                <w:tcPr>
-                  <w:tcW w:w="6835" w:type="dxa"/>
-                </w:tcPr>
-                <w:p>
-                  <w:pPr>
-                    <w:tabs>
-                      <w:tab w:val="left" w:pos="4050"/>
-                    </w:tabs>
-                  </w:pPr>
                   <w:r>
                     <w:t>Update design documentation</w:t>
                   </w:r>
@@ -808,6 +731,38 @@
                     <w:t>0</w:t>
                   </w:r>
                 </w:p>
+              </w:tc>
+            </w:tr>
+            <w:tr>
+              <w:tc>
+                <w:tcPr>
+                  <w:tcW w:w="6835" w:type="dxa"/>
+                </w:tcPr>
+                <w:p>
+                  <w:pPr>
+                    <w:tabs>
+                      <w:tab w:val="left" w:pos="4050"/>
+                    </w:tabs>
+                  </w:pPr>
+                </w:p>
+              </w:tc>
+              <w:tc>
+                <w:tcPr>
+                  <w:tcW w:w="2610" w:type="dxa"/>
+                </w:tcPr>
+                <w:p/>
+              </w:tc>
+              <w:tc>
+                <w:tcPr>
+                  <w:tcW w:w="1260" w:type="dxa"/>
+                </w:tcPr>
+                <w:p/>
+              </w:tc>
+              <w:tc>
+                <w:tcPr>
+                  <w:tcW w:w="1350" w:type="dxa"/>
+                </w:tcPr>
+                <w:p/>
               </w:tc>
             </w:tr>
             <w:tr>
@@ -1014,7 +969,6 @@
               <w:rPr>
                 <w:b/>
               </w:rPr>
-              <w:lastRenderedPageBreak/>
               <w:t>GIT URL:</w:t>
             </w:r>
           </w:p>
@@ -1269,8 +1223,8 @@
     <w:p>
       <w:pPr>
         <w:rPr>
-          <w:b/>
-          <w:color w:val="000000" w:themeColor="text1"/>
+          <w:rStyle w:val="Hyperlink"/>
+          <w:bCs/>
           <w:sz w:val="28"/>
           <w:szCs w:val="28"/>
         </w:rPr>
@@ -1292,6 +1246,15 @@
           <w:szCs w:val="28"/>
         </w:rPr>
         <w:t>:</w:t>
+      </w:r>
+      <w:r>
+        <w:rPr>
+          <w:rStyle w:val="Hyperlink"/>
+          <w:bCs/>
+          <w:sz w:val="28"/>
+          <w:szCs w:val="28"/>
+        </w:rPr>
+        <w:t xml:space="preserve"> </w:t>
       </w:r>
     </w:p>
     <w:p>
@@ -1311,9 +1274,19 @@
             <w:sz w:val="28"/>
             <w:szCs w:val="28"/>
           </w:rPr>
-          <w:t>https://github.com/darthxvaderxd/CST-247-Project/blob/master/agile_artifacts/SprintBurnDown.xlsx</w:t>
+          <w:t>https://github.com/darthxvaderxd/CST-247-Project/blob/master/Planning%20and%20Design/SprintBurnDown_Sprint_2.xlsx</w:t>
         </w:r>
       </w:hyperlink>
+    </w:p>
+    <w:p>
+      <w:pPr>
+        <w:rPr>
+          <w:bCs/>
+          <w:color w:val="000000" w:themeColor="text1"/>
+          <w:sz w:val="28"/>
+          <w:szCs w:val="28"/>
+        </w:rPr>
+      </w:pPr>
     </w:p>
     <w:p>
       <w:pPr>
@@ -1445,6 +1418,15 @@
                 <w:szCs w:val="36"/>
               </w:rPr>
             </w:pPr>
+            <w:r>
+              <w:rPr>
+                <w:bCs/>
+                <w:sz w:val="36"/>
+                <w:szCs w:val="36"/>
+              </w:rPr>
+              <w:lastRenderedPageBreak/>
+              <w:t>Reintegration of code from previous class.</w:t>
+            </w:r>
           </w:p>
         </w:tc>
       </w:tr>
@@ -1565,16 +1547,14 @@
               </w:rPr>
               <w:t xml:space="preserve">Some of the </w:t>
             </w:r>
-            <w:proofErr w:type="spellStart"/>
             <w:r>
               <w:rPr>
                 <w:b/>
                 <w:sz w:val="36"/>
                 <w:szCs w:val="36"/>
               </w:rPr>
-              <w:t>ui</w:t>
+              <w:t>UI</w:t>
             </w:r>
-            <w:proofErr w:type="spellEnd"/>
             <w:r>
               <w:rPr>
                 <w:b/>
@@ -1625,7 +1605,23 @@
                 <w:sz w:val="36"/>
                 <w:szCs w:val="36"/>
               </w:rPr>
-              <w:t>2/17/21</w:t>
+              <w:t>2/</w:t>
+            </w:r>
+            <w:r>
+              <w:rPr>
+                <w:b/>
+                <w:sz w:val="36"/>
+                <w:szCs w:val="36"/>
+              </w:rPr>
+              <w:t>24</w:t>
+            </w:r>
+            <w:r>
+              <w:rPr>
+                <w:b/>
+                <w:sz w:val="36"/>
+                <w:szCs w:val="36"/>
+              </w:rPr>
+              <w:t>/21</w:t>
             </w:r>
           </w:p>
         </w:tc>
@@ -1828,46 +1824,32 @@
         <w:rPr>
           <w:iCs/>
         </w:rPr>
-        <w:t xml:space="preserve"> Currently the project only consists of a Login page and Registration page. These pages can be accessed with:</w:t>
-      </w:r>
-    </w:p>
-    <w:p>
-      <w:pPr>
+        <w:t xml:space="preserve"> </w:t>
+      </w:r>
+      <w:r>
         <w:rPr>
           <w:iCs/>
         </w:rPr>
-      </w:pPr>
-      <w:r>
+        <w:t>To play the game a user must register and login. Once logged in the user will be provided with the Play! Menu option.</w:t>
+      </w:r>
+    </w:p>
+    <w:p>
+      <w:pPr>
         <w:rPr>
           <w:iCs/>
         </w:rPr>
+      </w:pPr>
+      <w:r>
+        <w:rPr>
+          <w:iCs/>
+        </w:rPr>
         <w:t>localhost:[port]/</w:t>
       </w:r>
       <w:r>
         <w:rPr>
           <w:iCs/>
         </w:rPr>
-        <w:t>Registration</w:t>
-      </w:r>
-    </w:p>
-    <w:p>
-      <w:pPr>
-        <w:rPr>
-          <w:iCs/>
-        </w:rPr>
-      </w:pPr>
-      <w:r>
-        <w:rPr>
-          <w:bCs/>
-          <w:szCs w:val="24"/>
-        </w:rPr>
-        <w:t>localhost:[port]/</w:t>
-      </w:r>
-      <w:r>
-        <w:rPr>
-          <w:iCs/>
-        </w:rPr>
-        <w:t>Login</w:t>
+        <w:t>Home</w:t>
       </w:r>
     </w:p>
     <w:p>
@@ -2300,6 +2282,96 @@
           <w:bCs/>
         </w:rPr>
       </w:pPr>
+      <w:r>
+        <w:rPr>
+          <w:bCs/>
+        </w:rPr>
+        <w:lastRenderedPageBreak/>
+        <w:t xml:space="preserve">Milestone 3: Milestone 3 required the integration of code from the previous Enterprise Application Programming class. The code we brought in included Board, Cell, </w:t>
+      </w:r>
+      <w:proofErr w:type="spellStart"/>
+      <w:r>
+        <w:rPr>
+          <w:bCs/>
+        </w:rPr>
+        <w:t>HighScoreList</w:t>
+      </w:r>
+      <w:proofErr w:type="spellEnd"/>
+      <w:r>
+        <w:rPr>
+          <w:bCs/>
+        </w:rPr>
+        <w:t xml:space="preserve">, and </w:t>
+      </w:r>
+      <w:proofErr w:type="spellStart"/>
+      <w:r>
+        <w:rPr>
+          <w:bCs/>
+        </w:rPr>
+        <w:t>PlayerStats</w:t>
+      </w:r>
+      <w:proofErr w:type="spellEnd"/>
+      <w:r>
+        <w:rPr>
+          <w:bCs/>
+        </w:rPr>
+        <w:t xml:space="preserve"> classes. To utilize this code we created a </w:t>
+      </w:r>
+      <w:proofErr w:type="spellStart"/>
+      <w:r>
+        <w:rPr>
+          <w:bCs/>
+        </w:rPr>
+        <w:t>GameService</w:t>
+      </w:r>
+      <w:proofErr w:type="spellEnd"/>
+      <w:r>
+        <w:rPr>
+          <w:bCs/>
+        </w:rPr>
+        <w:t xml:space="preserve"> class that works with the previously mentioned classes to provide game logic. The </w:t>
+      </w:r>
+      <w:proofErr w:type="spellStart"/>
+      <w:r>
+        <w:rPr>
+          <w:bCs/>
+        </w:rPr>
+        <w:t>GameService</w:t>
+      </w:r>
+      <w:proofErr w:type="spellEnd"/>
+      <w:r>
+        <w:rPr>
+          <w:bCs/>
+        </w:rPr>
+        <w:t xml:space="preserve"> is used by a </w:t>
+      </w:r>
+      <w:proofErr w:type="spellStart"/>
+      <w:r>
+        <w:rPr>
+          <w:bCs/>
+        </w:rPr>
+        <w:t>GameController</w:t>
+      </w:r>
+      <w:proofErr w:type="spellEnd"/>
+      <w:r>
+        <w:rPr>
+          <w:bCs/>
+        </w:rPr>
+        <w:t xml:space="preserve"> and Game View to display the board and handle user interaction with it. </w:t>
+      </w:r>
+    </w:p>
+    <w:p>
+      <w:pPr>
+        <w:rPr>
+          <w:bCs/>
+        </w:rPr>
+      </w:pPr>
+      <w:r>
+        <w:rPr>
+          <w:bCs/>
+        </w:rPr>
+        <w:t>Along with these changes we implemented authentication to restrict play of the game to only registered users. Until a user logs in, they cannot access the game board.</w:t>
+      </w:r>
     </w:p>
     <w:p>
       <w:pPr>
@@ -2308,14 +2380,40 @@
           <w:szCs w:val="24"/>
         </w:rPr>
       </w:pPr>
-    </w:p>
-    <w:p>
-      <w:pPr>
-        <w:rPr>
-          <w:bCs/>
-          <w:szCs w:val="24"/>
-        </w:rPr>
-      </w:pPr>
+      <w:r>
+        <w:rPr>
+          <w:bCs/>
+        </w:rPr>
+        <w:t xml:space="preserve">The </w:t>
+      </w:r>
+      <w:proofErr w:type="spellStart"/>
+      <w:r>
+        <w:rPr>
+          <w:bCs/>
+        </w:rPr>
+        <w:t>PlayerStats</w:t>
+      </w:r>
+      <w:proofErr w:type="spellEnd"/>
+      <w:r>
+        <w:rPr>
+          <w:bCs/>
+        </w:rPr>
+        <w:t xml:space="preserve"> and </w:t>
+      </w:r>
+      <w:proofErr w:type="spellStart"/>
+      <w:r>
+        <w:rPr>
+          <w:bCs/>
+        </w:rPr>
+        <w:t>HighScoreList</w:t>
+      </w:r>
+      <w:proofErr w:type="spellEnd"/>
+      <w:r>
+        <w:rPr>
+          <w:bCs/>
+        </w:rPr>
+        <w:t xml:space="preserve"> will be implemented at a later Milestone.</w:t>
+      </w:r>
     </w:p>
     <w:p>
       <w:pPr>
@@ -2501,13 +2599,84 @@
           <w:szCs w:val="28"/>
         </w:rPr>
       </w:pPr>
-      <w:r>
-        <w:rPr>
-          <w:b/>
-          <w:color w:val="000000" w:themeColor="text1"/>
-          <w:sz w:val="28"/>
-          <w:szCs w:val="28"/>
-        </w:rPr>
+    </w:p>
+    <w:p>
+      <w:pPr>
+        <w:rPr>
+          <w:b/>
+          <w:color w:val="000000" w:themeColor="text1"/>
+          <w:sz w:val="28"/>
+          <w:szCs w:val="28"/>
+        </w:rPr>
+      </w:pPr>
+    </w:p>
+    <w:p>
+      <w:pPr>
+        <w:rPr>
+          <w:b/>
+          <w:color w:val="000000" w:themeColor="text1"/>
+          <w:sz w:val="28"/>
+          <w:szCs w:val="28"/>
+        </w:rPr>
+      </w:pPr>
+    </w:p>
+    <w:p>
+      <w:pPr>
+        <w:rPr>
+          <w:b/>
+          <w:color w:val="000000" w:themeColor="text1"/>
+          <w:sz w:val="28"/>
+          <w:szCs w:val="28"/>
+        </w:rPr>
+      </w:pPr>
+    </w:p>
+    <w:p>
+      <w:pPr>
+        <w:rPr>
+          <w:b/>
+          <w:color w:val="000000" w:themeColor="text1"/>
+          <w:sz w:val="28"/>
+          <w:szCs w:val="28"/>
+        </w:rPr>
+      </w:pPr>
+    </w:p>
+    <w:p>
+      <w:pPr>
+        <w:rPr>
+          <w:b/>
+          <w:color w:val="000000" w:themeColor="text1"/>
+          <w:sz w:val="28"/>
+          <w:szCs w:val="28"/>
+        </w:rPr>
+      </w:pPr>
+    </w:p>
+    <w:p>
+      <w:pPr>
+        <w:rPr>
+          <w:b/>
+          <w:color w:val="000000" w:themeColor="text1"/>
+          <w:sz w:val="28"/>
+          <w:szCs w:val="28"/>
+        </w:rPr>
+      </w:pPr>
+    </w:p>
+    <w:p>
+      <w:pPr>
+        <w:rPr>
+          <w:b/>
+          <w:color w:val="000000" w:themeColor="text1"/>
+          <w:sz w:val="28"/>
+          <w:szCs w:val="28"/>
+        </w:rPr>
+      </w:pPr>
+      <w:r>
+        <w:rPr>
+          <w:b/>
+          <w:color w:val="000000" w:themeColor="text1"/>
+          <w:sz w:val="28"/>
+          <w:szCs w:val="28"/>
+        </w:rPr>
+        <w:lastRenderedPageBreak/>
         <w:t>ER Diagram</w:t>
       </w:r>
       <w:r>
@@ -2657,13 +2826,54 @@
           <w:szCs w:val="28"/>
         </w:rPr>
       </w:pPr>
-      <w:r>
-        <w:rPr>
-          <w:b/>
-          <w:color w:val="000000" w:themeColor="text1"/>
-          <w:sz w:val="28"/>
-          <w:szCs w:val="28"/>
-        </w:rPr>
+    </w:p>
+    <w:p>
+      <w:pPr>
+        <w:rPr>
+          <w:b/>
+          <w:color w:val="000000" w:themeColor="text1"/>
+          <w:sz w:val="28"/>
+          <w:szCs w:val="28"/>
+        </w:rPr>
+      </w:pPr>
+    </w:p>
+    <w:p>
+      <w:pPr>
+        <w:rPr>
+          <w:b/>
+          <w:color w:val="000000" w:themeColor="text1"/>
+          <w:sz w:val="28"/>
+          <w:szCs w:val="28"/>
+        </w:rPr>
+      </w:pPr>
+    </w:p>
+    <w:p>
+      <w:pPr>
+        <w:rPr>
+          <w:b/>
+          <w:color w:val="000000" w:themeColor="text1"/>
+          <w:sz w:val="28"/>
+          <w:szCs w:val="28"/>
+        </w:rPr>
+      </w:pPr>
+    </w:p>
+    <w:p>
+      <w:pPr>
+        <w:rPr>
+          <w:b/>
+          <w:color w:val="000000" w:themeColor="text1"/>
+          <w:sz w:val="28"/>
+          <w:szCs w:val="28"/>
+        </w:rPr>
+      </w:pPr>
+      <w:r>
+        <w:rPr>
+          <w:b/>
+          <w:color w:val="000000" w:themeColor="text1"/>
+          <w:sz w:val="28"/>
+          <w:szCs w:val="28"/>
+        </w:rPr>
+        <w:lastRenderedPageBreak/>
         <w:t>Sitemap Diagram</w:t>
       </w:r>
       <w:r>
@@ -2690,10 +2900,10 @@
           <w:color w:val="365F91" w:themeColor="accent1" w:themeShade="BF"/>
         </w:rPr>
         <w:drawing>
-          <wp:inline distT="0" distB="0" distL="0" distR="0" wp14:anchorId="6D23C140" wp14:editId="3B068249">
-            <wp:extent cx="3127402" cy="1330102"/>
-            <wp:effectExtent l="0" t="0" r="0" b="3810"/>
-            <wp:docPr id="3" name="Picture 3"/>
+          <wp:inline distT="0" distB="0" distL="0" distR="0" wp14:anchorId="4232AC23" wp14:editId="50668A43">
+            <wp:extent cx="7343775" cy="3373755"/>
+            <wp:effectExtent l="0" t="0" r="9525" b="0"/>
+            <wp:docPr id="6" name="Picture 6"/>
             <wp:cNvGraphicFramePr>
               <a:graphicFrameLocks xmlns:a="http://schemas.openxmlformats.org/drawingml/2006/main" noChangeAspect="1"/>
             </wp:cNvGraphicFramePr>
@@ -2722,7 +2932,7 @@
                   <pic:spPr bwMode="auto">
                     <a:xfrm>
                       <a:off x="0" y="0"/>
-                      <a:ext cx="3149290" cy="1339411"/>
+                      <a:ext cx="7343775" cy="3373755"/>
                     </a:xfrm>
                     <a:prstGeom prst="rect">
                       <a:avLst/>
@@ -2828,87 +3038,65 @@
     <w:p>
       <w:pPr>
         <w:rPr>
+          <w:b/>
+          <w:color w:val="000000" w:themeColor="text1"/>
+          <w:sz w:val="28"/>
+          <w:szCs w:val="28"/>
+        </w:rPr>
+      </w:pPr>
+      <w:r>
+        <w:rPr>
           <w:i/>
           <w:color w:val="365F91" w:themeColor="accent1" w:themeShade="BF"/>
         </w:rPr>
-      </w:pPr>
+        <w:t xml:space="preserve">This section should fully document any </w:t>
+      </w:r>
       <w:r>
         <w:rPr>
           <w:i/>
           <w:color w:val="365F91" w:themeColor="accent1" w:themeShade="BF"/>
         </w:rPr>
-        <w:t xml:space="preserve">This section should fully document any </w:t>
+        <w:t xml:space="preserve">Third </w:t>
       </w:r>
       <w:r>
         <w:rPr>
           <w:i/>
           <w:color w:val="365F91" w:themeColor="accent1" w:themeShade="BF"/>
         </w:rPr>
-        <w:t xml:space="preserve">Third </w:t>
+        <w:t xml:space="preserve">Party Service Interface API’s, how to access the service, what parameters are required by the API, and the detailed JSON data format specification that could be used by a </w:t>
       </w:r>
       <w:r>
         <w:rPr>
           <w:i/>
           <w:color w:val="365F91" w:themeColor="accent1" w:themeShade="BF"/>
         </w:rPr>
-        <w:t xml:space="preserve">Party Service Interface API’s, how to access the service, what parameters are required by the API, and the detailed JSON data format specification that could be used by a </w:t>
+        <w:t xml:space="preserve">third </w:t>
       </w:r>
       <w:r>
         <w:rPr>
           <w:i/>
           <w:color w:val="365F91" w:themeColor="accent1" w:themeShade="BF"/>
         </w:rPr>
-        <w:t xml:space="preserve">third </w:t>
-      </w:r>
-      <w:r>
-        <w:rPr>
-          <w:i/>
-          <w:color w:val="365F91" w:themeColor="accent1" w:themeShade="BF"/>
-        </w:rPr>
         <w:t>party developer to integrate with the service and API.</w:t>
       </w:r>
     </w:p>
     <w:p>
       <w:pPr>
         <w:rPr>
-          <w:color w:val="365F91" w:themeColor="accent1" w:themeShade="BF"/>
-        </w:rPr>
-      </w:pPr>
-    </w:p>
-    <w:p>
-      <w:pPr>
-        <w:rPr>
-          <w:i/>
-          <w:color w:val="365F91" w:themeColor="accent1" w:themeShade="BF"/>
-        </w:rPr>
-      </w:pPr>
-    </w:p>
-    <w:p>
-      <w:pPr>
-        <w:rPr>
-          <w:b/>
-          <w:color w:val="000000" w:themeColor="text1"/>
-          <w:sz w:val="28"/>
-          <w:szCs w:val="28"/>
-        </w:rPr>
-      </w:pPr>
-    </w:p>
-    <w:p>
-      <w:pPr>
-        <w:rPr>
-          <w:b/>
-          <w:color w:val="000000" w:themeColor="text1"/>
-          <w:sz w:val="28"/>
-          <w:szCs w:val="28"/>
-        </w:rPr>
-      </w:pPr>
-      <w:r>
-        <w:rPr>
-          <w:b/>
-          <w:color w:val="000000" w:themeColor="text1"/>
-          <w:sz w:val="28"/>
-          <w:szCs w:val="28"/>
-        </w:rPr>
+          <w:b/>
+          <w:color w:val="000000" w:themeColor="text1"/>
+          <w:sz w:val="28"/>
+          <w:szCs w:val="28"/>
+        </w:rPr>
+      </w:pPr>
+      <w:r>
+        <w:rPr>
+          <w:b/>
+          <w:color w:val="000000" w:themeColor="text1"/>
+          <w:sz w:val="28"/>
+          <w:szCs w:val="28"/>
+        </w:rPr>
+        <w:lastRenderedPageBreak/>
         <w:t>Flow Charts</w:t>
       </w:r>
       <w:r>
@@ -3057,6 +3245,7 @@
           <w:sz w:val="28"/>
           <w:szCs w:val="28"/>
         </w:rPr>
+        <w:lastRenderedPageBreak/>
         <w:t>Class Diagrams:</w:t>
       </w:r>
     </w:p>
@@ -3072,10 +3261,10 @@
           <w:color w:val="365F91" w:themeColor="accent1" w:themeShade="BF"/>
         </w:rPr>
         <w:drawing>
-          <wp:inline distT="0" distB="0" distL="0" distR="0" wp14:anchorId="1FB01A68" wp14:editId="5B751BFE">
-            <wp:extent cx="6738897" cy="2667350"/>
-            <wp:effectExtent l="0" t="0" r="5080" b="0"/>
-            <wp:docPr id="5" name="Picture 5"/>
+          <wp:inline distT="0" distB="0" distL="0" distR="0" wp14:anchorId="7F792432" wp14:editId="57173249">
+            <wp:extent cx="8220075" cy="3715385"/>
+            <wp:effectExtent l="0" t="0" r="9525" b="0"/>
+            <wp:docPr id="7" name="Picture 7"/>
             <wp:cNvGraphicFramePr>
               <a:graphicFrameLocks xmlns:a="http://schemas.openxmlformats.org/drawingml/2006/main" noChangeAspect="1"/>
             </wp:cNvGraphicFramePr>
@@ -3089,7 +3278,7 @@
                     </pic:cNvPicPr>
                   </pic:nvPicPr>
                   <pic:blipFill>
-                    <a:blip r:embed="rId19">
+                    <a:blip r:embed="rId19" cstate="print">
                       <a:extLst>
                         <a:ext uri="{28A0092B-C50C-407E-A947-70E740481C1C}">
                           <a14:useLocalDpi xmlns:a14="http://schemas.microsoft.com/office/drawing/2010/main" val="0"/>
@@ -3104,7 +3293,7 @@
                   <pic:spPr bwMode="auto">
                     <a:xfrm>
                       <a:off x="0" y="0"/>
-                      <a:ext cx="6766982" cy="2678466"/>
+                      <a:ext cx="8220075" cy="3715385"/>
                     </a:xfrm>
                     <a:prstGeom prst="rect">
                       <a:avLst/>
@@ -6009,10 +6198,6 @@
 </file>
 
 <file path=customXml/item1.xml><?xml version="1.0" encoding="utf-8"?>
-<b:Sources xmlns:b="http://schemas.openxmlformats.org/officeDocument/2006/bibliography" xmlns="http://schemas.openxmlformats.org/officeDocument/2006/bibliography" SelectedStyle="\APASixthEditionOfficeOnline.xsl" StyleName="APA" Version="6"/>
-</file>
-
-<file path=customXml/item2.xml><?xml version="1.0" encoding="utf-8"?>
 <?mso-contentType ?>
 <FormTemplates xmlns="http://schemas.microsoft.com/sharepoint/v3/contenttype/forms">
   <Display>DocumentLibraryForm</Display>
@@ -6021,7 +6206,20 @@
 </FormTemplates>
 </file>
 
+<file path=customXml/item2.xml><?xml version="1.0" encoding="utf-8"?>
+<b:Sources xmlns:b="http://schemas.openxmlformats.org/officeDocument/2006/bibliography" xmlns="http://schemas.openxmlformats.org/officeDocument/2006/bibliography" SelectedStyle="\APASixthEditionOfficeOnline.xsl" StyleName="APA" Version="6"/>
+</file>
+
 <file path=customXml/item3.xml><?xml version="1.0" encoding="utf-8"?>
+<p:properties xmlns:p="http://schemas.microsoft.com/office/2006/metadata/properties" xmlns:xsi="http://www.w3.org/2001/XMLSchema-instance" xmlns:pc="http://schemas.microsoft.com/office/infopath/2007/PartnerControls">
+  <documentManagement>
+    <_ip_UnifiedCompliancePolicyUIAction xmlns="http://schemas.microsoft.com/sharepoint/v3" xsi:nil="true"/>
+    <_ip_UnifiedCompliancePolicyProperties xmlns="http://schemas.microsoft.com/sharepoint/v3" xsi:nil="true"/>
+  </documentManagement>
+</p:properties>
+</file>
+
+<file path=customXml/item4.xml><?xml version="1.0" encoding="utf-8"?>
 <ct:contentTypeSchema xmlns:ct="http://schemas.microsoft.com/office/2006/metadata/contentType" xmlns:ma="http://schemas.microsoft.com/office/2006/metadata/properties/metaAttributes" ct:_="" ma:_="" ma:contentTypeName="Document" ma:contentTypeID="0x010100B9FDC2B66788A044965A7B8958E6244A" ma:contentTypeVersion="1251" ma:contentTypeDescription="Create a new document." ma:contentTypeScope="" ma:versionID="6c2c36359d71eb747fbb188f75fc8d29">
   <xsd:schema xmlns:xsd="http://www.w3.org/2001/XMLSchema" xmlns:xs="http://www.w3.org/2001/XMLSchema" xmlns:p="http://schemas.microsoft.com/office/2006/metadata/properties" xmlns:ns1="http://schemas.microsoft.com/sharepoint/v3" xmlns:ns2="d6188da8-f31e-469a-aed4-03a23c44e36a" targetNamespace="http://schemas.microsoft.com/office/2006/metadata/properties" ma:root="true" ma:fieldsID="08acee74153637279a480e75df712a71" ns1:_="" ns2:_="">
     <xsd:import namespace="http://schemas.microsoft.com/sharepoint/v3"/>
@@ -6210,16 +6408,15 @@
 </ct:contentTypeSchema>
 </file>
 
-<file path=customXml/item4.xml><?xml version="1.0" encoding="utf-8"?>
-<p:properties xmlns:p="http://schemas.microsoft.com/office/2006/metadata/properties" xmlns:xsi="http://www.w3.org/2001/XMLSchema-instance" xmlns:pc="http://schemas.microsoft.com/office/infopath/2007/PartnerControls">
-  <documentManagement>
-    <_ip_UnifiedCompliancePolicyUIAction xmlns="http://schemas.microsoft.com/sharepoint/v3" xsi:nil="true"/>
-    <_ip_UnifiedCompliancePolicyProperties xmlns="http://schemas.microsoft.com/sharepoint/v3" xsi:nil="true"/>
-  </documentManagement>
-</p:properties>
+<file path=customXml/itemProps1.xml><?xml version="1.0" encoding="utf-8"?>
+<ds:datastoreItem xmlns:ds="http://schemas.openxmlformats.org/officeDocument/2006/customXml" ds:itemID="{DEAE2935-652D-42F6-AFDE-C5D6AD6806BA}">
+  <ds:schemaRefs>
+    <ds:schemaRef ds:uri="http://schemas.microsoft.com/sharepoint/v3/contenttype/forms"/>
+  </ds:schemaRefs>
+</ds:datastoreItem>
 </file>
 
-<file path=customXml/itemProps1.xml><?xml version="1.0" encoding="utf-8"?>
+<file path=customXml/itemProps2.xml><?xml version="1.0" encoding="utf-8"?>
 <ds:datastoreItem xmlns:ds="http://schemas.openxmlformats.org/officeDocument/2006/customXml" ds:itemID="{971211AC-6D97-47AA-9275-458E0C4B17B9}">
   <ds:schemaRefs>
     <ds:schemaRef ds:uri="http://schemas.openxmlformats.org/officeDocument/2006/bibliography"/>
@@ -6227,15 +6424,17 @@
 </ds:datastoreItem>
 </file>
 
-<file path=customXml/itemProps2.xml><?xml version="1.0" encoding="utf-8"?>
-<ds:datastoreItem xmlns:ds="http://schemas.openxmlformats.org/officeDocument/2006/customXml" ds:itemID="{DEAE2935-652D-42F6-AFDE-C5D6AD6806BA}">
+<file path=customXml/itemProps3.xml><?xml version="1.0" encoding="utf-8"?>
+<ds:datastoreItem xmlns:ds="http://schemas.openxmlformats.org/officeDocument/2006/customXml" ds:itemID="{153FF660-CCF1-4512-96BC-1D7D61FD195C}">
   <ds:schemaRefs>
-    <ds:schemaRef ds:uri="http://schemas.microsoft.com/sharepoint/v3/contenttype/forms"/>
+    <ds:schemaRef ds:uri="http://schemas.microsoft.com/office/2006/metadata/properties"/>
+    <ds:schemaRef ds:uri="http://schemas.microsoft.com/office/infopath/2007/PartnerControls"/>
+    <ds:schemaRef ds:uri="http://schemas.microsoft.com/sharepoint/v3"/>
   </ds:schemaRefs>
 </ds:datastoreItem>
 </file>
 
-<file path=customXml/itemProps3.xml><?xml version="1.0" encoding="utf-8"?>
+<file path=customXml/itemProps4.xml><?xml version="1.0" encoding="utf-8"?>
 <ds:datastoreItem xmlns:ds="http://schemas.openxmlformats.org/officeDocument/2006/customXml" ds:itemID="{161C26DA-BDE9-4CF8-AF23-FC76FCFFDB1A}">
   <ds:schemaRefs>
     <ds:schemaRef ds:uri="http://schemas.microsoft.com/office/2006/metadata/contentType"/>
@@ -6252,14 +6451,4 @@
     <ds:schemaRef ds:uri="http://schemas.microsoft.com/internal/obd"/>
   </ds:schemaRefs>
 </ds:datastoreItem>
-</file>
-
-<file path=customXml/itemProps4.xml><?xml version="1.0" encoding="utf-8"?>
-<ds:datastoreItem xmlns:ds="http://schemas.openxmlformats.org/officeDocument/2006/customXml" ds:itemID="{153FF660-CCF1-4512-96BC-1D7D61FD195C}">
-  <ds:schemaRefs>
-    <ds:schemaRef ds:uri="http://schemas.microsoft.com/office/2006/metadata/properties"/>
-    <ds:schemaRef ds:uri="http://schemas.microsoft.com/office/infopath/2007/PartnerControls"/>
-    <ds:schemaRef ds:uri="http://schemas.microsoft.com/sharepoint/v3"/>
-  </ds:schemaRefs>
-</ds:datastoreItem>
 </file>
</xml_diff>

<commit_message>
Update CST-247 Milestone 3 design report.docx
</commit_message>
<xml_diff>
--- a/Planning and Design/Design Reports/Milestone 3/CST-247 Milestone 3 design report.docx
+++ b/Planning and Design/Design Reports/Milestone 3/CST-247 Milestone 3 design report.docx
@@ -124,7 +124,13 @@
               <w:rPr>
                 <w:iCs/>
               </w:rPr>
-              <w:t xml:space="preserve"> Login and Registration Modules</w:t>
+              <w:t xml:space="preserve"> </w:t>
+            </w:r>
+            <w:r>
+              <w:rPr>
+                <w:iCs/>
+              </w:rPr>
+              <w:t>Initial Game Board Module</w:t>
             </w:r>
           </w:p>
         </w:tc>
@@ -2287,77 +2293,7 @@
           <w:bCs/>
         </w:rPr>
         <w:lastRenderedPageBreak/>
-        <w:t xml:space="preserve">Milestone 3: Milestone 3 required the integration of code from the previous Enterprise Application Programming class. The code we brought in included Board, Cell, </w:t>
-      </w:r>
-      <w:proofErr w:type="spellStart"/>
-      <w:r>
-        <w:rPr>
-          <w:bCs/>
-        </w:rPr>
-        <w:t>HighScoreList</w:t>
-      </w:r>
-      <w:proofErr w:type="spellEnd"/>
-      <w:r>
-        <w:rPr>
-          <w:bCs/>
-        </w:rPr>
-        <w:t xml:space="preserve">, and </w:t>
-      </w:r>
-      <w:proofErr w:type="spellStart"/>
-      <w:r>
-        <w:rPr>
-          <w:bCs/>
-        </w:rPr>
-        <w:t>PlayerStats</w:t>
-      </w:r>
-      <w:proofErr w:type="spellEnd"/>
-      <w:r>
-        <w:rPr>
-          <w:bCs/>
-        </w:rPr>
-        <w:t xml:space="preserve"> classes. To utilize this code we created a </w:t>
-      </w:r>
-      <w:proofErr w:type="spellStart"/>
-      <w:r>
-        <w:rPr>
-          <w:bCs/>
-        </w:rPr>
-        <w:t>GameService</w:t>
-      </w:r>
-      <w:proofErr w:type="spellEnd"/>
-      <w:r>
-        <w:rPr>
-          <w:bCs/>
-        </w:rPr>
-        <w:t xml:space="preserve"> class that works with the previously mentioned classes to provide game logic. The </w:t>
-      </w:r>
-      <w:proofErr w:type="spellStart"/>
-      <w:r>
-        <w:rPr>
-          <w:bCs/>
-        </w:rPr>
-        <w:t>GameService</w:t>
-      </w:r>
-      <w:proofErr w:type="spellEnd"/>
-      <w:r>
-        <w:rPr>
-          <w:bCs/>
-        </w:rPr>
-        <w:t xml:space="preserve"> is used by a </w:t>
-      </w:r>
-      <w:proofErr w:type="spellStart"/>
-      <w:r>
-        <w:rPr>
-          <w:bCs/>
-        </w:rPr>
-        <w:t>GameController</w:t>
-      </w:r>
-      <w:proofErr w:type="spellEnd"/>
-      <w:r>
-        <w:rPr>
-          <w:bCs/>
-        </w:rPr>
-        <w:t xml:space="preserve"> and Game View to display the board and handle user interaction with it. </w:t>
+        <w:t xml:space="preserve">Milestone 3: Milestone 3 required the integration of code from the previous Enterprise Application Programming class. The code we brought in included Board, Cell, HighScoreList, and PlayerStats classes. To utilize this code we created a GameService class that works with the previously mentioned classes to provide game logic. The GameService is used by a GameController and Game View to display the board and handle user interaction with it. </w:t>
       </w:r>
     </w:p>
     <w:p>
@@ -2384,35 +2320,7 @@
         <w:rPr>
           <w:bCs/>
         </w:rPr>
-        <w:t xml:space="preserve">The </w:t>
-      </w:r>
-      <w:proofErr w:type="spellStart"/>
-      <w:r>
-        <w:rPr>
-          <w:bCs/>
-        </w:rPr>
-        <w:t>PlayerStats</w:t>
-      </w:r>
-      <w:proofErr w:type="spellEnd"/>
-      <w:r>
-        <w:rPr>
-          <w:bCs/>
-        </w:rPr>
-        <w:t xml:space="preserve"> and </w:t>
-      </w:r>
-      <w:proofErr w:type="spellStart"/>
-      <w:r>
-        <w:rPr>
-          <w:bCs/>
-        </w:rPr>
-        <w:t>HighScoreList</w:t>
-      </w:r>
-      <w:proofErr w:type="spellEnd"/>
-      <w:r>
-        <w:rPr>
-          <w:bCs/>
-        </w:rPr>
-        <w:t xml:space="preserve"> will be implemented at a later Milestone.</w:t>
+        <w:t>The PlayerStats and HighScoreList will be implemented at a later Milestone.</w:t>
       </w:r>
     </w:p>
     <w:p>
@@ -3358,7 +3266,6 @@
         </w:rPr>
         <w:t xml:space="preserve">provide </w:t>
       </w:r>
-      <w:proofErr w:type="spellStart"/>
       <w:r>
         <w:rPr>
           <w:i/>
@@ -3366,7 +3273,6 @@
         </w:rPr>
         <w:t>BitBucket</w:t>
       </w:r>
-      <w:proofErr w:type="spellEnd"/>
       <w:r>
         <w:rPr>
           <w:i/>
@@ -6198,6 +6104,10 @@
 </file>
 
 <file path=customXml/item1.xml><?xml version="1.0" encoding="utf-8"?>
+<b:Sources xmlns:b="http://schemas.openxmlformats.org/officeDocument/2006/bibliography" xmlns="http://schemas.openxmlformats.org/officeDocument/2006/bibliography" SelectedStyle="\APASixthEditionOfficeOnline.xsl" StyleName="APA" Version="6"/>
+</file>
+
+<file path=customXml/item2.xml><?xml version="1.0" encoding="utf-8"?>
 <?mso-contentType ?>
 <FormTemplates xmlns="http://schemas.microsoft.com/sharepoint/v3/contenttype/forms">
   <Display>DocumentLibraryForm</Display>
@@ -6206,20 +6116,7 @@
 </FormTemplates>
 </file>
 
-<file path=customXml/item2.xml><?xml version="1.0" encoding="utf-8"?>
-<b:Sources xmlns:b="http://schemas.openxmlformats.org/officeDocument/2006/bibliography" xmlns="http://schemas.openxmlformats.org/officeDocument/2006/bibliography" SelectedStyle="\APASixthEditionOfficeOnline.xsl" StyleName="APA" Version="6"/>
-</file>
-
 <file path=customXml/item3.xml><?xml version="1.0" encoding="utf-8"?>
-<p:properties xmlns:p="http://schemas.microsoft.com/office/2006/metadata/properties" xmlns:xsi="http://www.w3.org/2001/XMLSchema-instance" xmlns:pc="http://schemas.microsoft.com/office/infopath/2007/PartnerControls">
-  <documentManagement>
-    <_ip_UnifiedCompliancePolicyUIAction xmlns="http://schemas.microsoft.com/sharepoint/v3" xsi:nil="true"/>
-    <_ip_UnifiedCompliancePolicyProperties xmlns="http://schemas.microsoft.com/sharepoint/v3" xsi:nil="true"/>
-  </documentManagement>
-</p:properties>
-</file>
-
-<file path=customXml/item4.xml><?xml version="1.0" encoding="utf-8"?>
 <ct:contentTypeSchema xmlns:ct="http://schemas.microsoft.com/office/2006/metadata/contentType" xmlns:ma="http://schemas.microsoft.com/office/2006/metadata/properties/metaAttributes" ct:_="" ma:_="" ma:contentTypeName="Document" ma:contentTypeID="0x010100B9FDC2B66788A044965A7B8958E6244A" ma:contentTypeVersion="1251" ma:contentTypeDescription="Create a new document." ma:contentTypeScope="" ma:versionID="6c2c36359d71eb747fbb188f75fc8d29">
   <xsd:schema xmlns:xsd="http://www.w3.org/2001/XMLSchema" xmlns:xs="http://www.w3.org/2001/XMLSchema" xmlns:p="http://schemas.microsoft.com/office/2006/metadata/properties" xmlns:ns1="http://schemas.microsoft.com/sharepoint/v3" xmlns:ns2="d6188da8-f31e-469a-aed4-03a23c44e36a" targetNamespace="http://schemas.microsoft.com/office/2006/metadata/properties" ma:root="true" ma:fieldsID="08acee74153637279a480e75df712a71" ns1:_="" ns2:_="">
     <xsd:import namespace="http://schemas.microsoft.com/sharepoint/v3"/>
@@ -6408,7 +6305,24 @@
 </ct:contentTypeSchema>
 </file>
 
+<file path=customXml/item4.xml><?xml version="1.0" encoding="utf-8"?>
+<p:properties xmlns:p="http://schemas.microsoft.com/office/2006/metadata/properties" xmlns:xsi="http://www.w3.org/2001/XMLSchema-instance" xmlns:pc="http://schemas.microsoft.com/office/infopath/2007/PartnerControls">
+  <documentManagement>
+    <_ip_UnifiedCompliancePolicyUIAction xmlns="http://schemas.microsoft.com/sharepoint/v3" xsi:nil="true"/>
+    <_ip_UnifiedCompliancePolicyProperties xmlns="http://schemas.microsoft.com/sharepoint/v3" xsi:nil="true"/>
+  </documentManagement>
+</p:properties>
+</file>
+
 <file path=customXml/itemProps1.xml><?xml version="1.0" encoding="utf-8"?>
+<ds:datastoreItem xmlns:ds="http://schemas.openxmlformats.org/officeDocument/2006/customXml" ds:itemID="{971211AC-6D97-47AA-9275-458E0C4B17B9}">
+  <ds:schemaRefs>
+    <ds:schemaRef ds:uri="http://schemas.openxmlformats.org/officeDocument/2006/bibliography"/>
+  </ds:schemaRefs>
+</ds:datastoreItem>
+</file>
+
+<file path=customXml/itemProps2.xml><?xml version="1.0" encoding="utf-8"?>
 <ds:datastoreItem xmlns:ds="http://schemas.openxmlformats.org/officeDocument/2006/customXml" ds:itemID="{DEAE2935-652D-42F6-AFDE-C5D6AD6806BA}">
   <ds:schemaRefs>
     <ds:schemaRef ds:uri="http://schemas.microsoft.com/sharepoint/v3/contenttype/forms"/>
@@ -6416,25 +6330,7 @@
 </ds:datastoreItem>
 </file>
 
-<file path=customXml/itemProps2.xml><?xml version="1.0" encoding="utf-8"?>
-<ds:datastoreItem xmlns:ds="http://schemas.openxmlformats.org/officeDocument/2006/customXml" ds:itemID="{971211AC-6D97-47AA-9275-458E0C4B17B9}">
-  <ds:schemaRefs>
-    <ds:schemaRef ds:uri="http://schemas.openxmlformats.org/officeDocument/2006/bibliography"/>
-  </ds:schemaRefs>
-</ds:datastoreItem>
-</file>
-
 <file path=customXml/itemProps3.xml><?xml version="1.0" encoding="utf-8"?>
-<ds:datastoreItem xmlns:ds="http://schemas.openxmlformats.org/officeDocument/2006/customXml" ds:itemID="{153FF660-CCF1-4512-96BC-1D7D61FD195C}">
-  <ds:schemaRefs>
-    <ds:schemaRef ds:uri="http://schemas.microsoft.com/office/2006/metadata/properties"/>
-    <ds:schemaRef ds:uri="http://schemas.microsoft.com/office/infopath/2007/PartnerControls"/>
-    <ds:schemaRef ds:uri="http://schemas.microsoft.com/sharepoint/v3"/>
-  </ds:schemaRefs>
-</ds:datastoreItem>
-</file>
-
-<file path=customXml/itemProps4.xml><?xml version="1.0" encoding="utf-8"?>
 <ds:datastoreItem xmlns:ds="http://schemas.openxmlformats.org/officeDocument/2006/customXml" ds:itemID="{161C26DA-BDE9-4CF8-AF23-FC76FCFFDB1A}">
   <ds:schemaRefs>
     <ds:schemaRef ds:uri="http://schemas.microsoft.com/office/2006/metadata/contentType"/>
@@ -6451,4 +6347,14 @@
     <ds:schemaRef ds:uri="http://schemas.microsoft.com/internal/obd"/>
   </ds:schemaRefs>
 </ds:datastoreItem>
+</file>
+
+<file path=customXml/itemProps4.xml><?xml version="1.0" encoding="utf-8"?>
+<ds:datastoreItem xmlns:ds="http://schemas.openxmlformats.org/officeDocument/2006/customXml" ds:itemID="{153FF660-CCF1-4512-96BC-1D7D61FD195C}">
+  <ds:schemaRefs>
+    <ds:schemaRef ds:uri="http://schemas.microsoft.com/office/2006/metadata/properties"/>
+    <ds:schemaRef ds:uri="http://schemas.microsoft.com/office/infopath/2007/PartnerControls"/>
+    <ds:schemaRef ds:uri="http://schemas.microsoft.com/sharepoint/v3"/>
+  </ds:schemaRefs>
+</ds:datastoreItem>
 </file>
</xml_diff>